<commit_message>
Added instructions for adding more api with links
</commit_message>
<xml_diff>
--- a/Documentation/Social Monomania Helpful Documentation.docx
+++ b/Documentation/Social Monomania Helpful Documentation.docx
@@ -1,6 +1,6 @@
 
 <file path=word/document.xml><?xml version="1.0" encoding="utf-8"?>
-<w:document xmlns:wpc="http://schemas.microsoft.com/office/word/2010/wordprocessingCanvas" xmlns:cx="http://schemas.microsoft.com/office/drawing/2014/chartex" xmlns:cx1="http://schemas.microsoft.com/office/drawing/2015/9/8/chartex" xmlns:cx2="http://schemas.microsoft.com/office/drawing/2015/10/21/chartex" xmlns:cx3="http://schemas.microsoft.com/office/drawing/2016/5/9/chartex" xmlns:cx4="http://schemas.microsoft.com/office/drawing/2016/5/10/chartex" xmlns:cx5="http://schemas.microsoft.com/office/drawing/2016/5/11/chartex" xmlns:cx6="http://schemas.microsoft.com/office/drawing/2016/5/12/chartex" xmlns:cx7="http://schemas.microsoft.com/office/drawing/2016/5/13/chartex" xmlns:cx8="http://schemas.microsoft.com/office/drawing/2016/5/14/chartex" xmlns:mc="http://schemas.openxmlformats.org/markup-compatibility/2006" xmlns:aink="http://schemas.microsoft.com/office/drawing/2016/ink" xmlns:am3d="http://schemas.microsoft.com/office/drawing/2017/model3d" xmlns:o="urn:schemas-microsoft-com:office:office" xmlns:r="http://schemas.openxmlformats.org/officeDocument/2006/relationships" xmlns:m="http://schemas.openxmlformats.org/officeDocument/2006/math" xmlns:v="urn:schemas-microsoft-com:vml" xmlns:wp14="http://schemas.microsoft.com/office/word/2010/wordprocessingDrawing" xmlns:wp="http://schemas.openxmlformats.org/drawingml/2006/wordprocessingDrawing" xmlns:w10="urn:schemas-microsoft-com:office:word" xmlns:w="http://schemas.openxmlformats.org/wordprocessingml/2006/main" xmlns:w14="http://schemas.microsoft.com/office/word/2010/wordml" xmlns:w15="http://schemas.microsoft.com/office/word/2012/wordml" xmlns:w16cid="http://schemas.microsoft.com/office/word/2016/wordml/cid" xmlns:w16se="http://schemas.microsoft.com/office/word/2015/wordml/symex" xmlns:wpg="http://schemas.microsoft.com/office/word/2010/wordprocessingGroup" xmlns:wpi="http://schemas.microsoft.com/office/word/2010/wordprocessingInk" xmlns:wne="http://schemas.microsoft.com/office/word/2006/wordml" xmlns:wps="http://schemas.microsoft.com/office/word/2010/wordprocessingShape" mc:Ignorable="w14 w15 w16se w16cid wp14">
+<w:document xmlns:wpc="http://schemas.microsoft.com/office/word/2010/wordprocessingCanvas" xmlns:mc="http://schemas.openxmlformats.org/markup-compatibility/2006" xmlns:o="urn:schemas-microsoft-com:office:office" xmlns:r="http://schemas.openxmlformats.org/officeDocument/2006/relationships" xmlns:m="http://schemas.openxmlformats.org/officeDocument/2006/math" xmlns:v="urn:schemas-microsoft-com:vml" xmlns:wp14="http://schemas.microsoft.com/office/word/2010/wordprocessingDrawing" xmlns:wp="http://schemas.openxmlformats.org/drawingml/2006/wordprocessingDrawing" xmlns:w10="urn:schemas-microsoft-com:office:word" xmlns:w="http://schemas.openxmlformats.org/wordprocessingml/2006/main" xmlns:w14="http://schemas.microsoft.com/office/word/2010/wordml" xmlns:w15="http://schemas.microsoft.com/office/word/2012/wordml" xmlns:wpg="http://schemas.microsoft.com/office/word/2010/wordprocessingGroup" xmlns:wpi="http://schemas.microsoft.com/office/word/2010/wordprocessingInk" xmlns:wne="http://schemas.microsoft.com/office/word/2006/wordml" xmlns:wps="http://schemas.microsoft.com/office/word/2010/wordprocessingShape" mc:Ignorable="w14 w15 wp14">
   <w:body>
     <w:p>
       <w:pPr>
@@ -448,11 +448,11 @@
         <w:t xml:space="preserve">Click </w:t>
       </w:r>
       <w:r>
-        <w:t xml:space="preserve"> ‘</w:t>
+        <w:t xml:space="preserve"> ‘Text</w:t>
       </w:r>
       <w:proofErr w:type="gramEnd"/>
       <w:r>
-        <w:t>Text Sentiment Analysis (Excel Add-in…’</w:t>
+        <w:t xml:space="preserve"> Sentiment Analysis (Excel Add-in…’</w:t>
       </w:r>
     </w:p>
     <w:p>
@@ -1246,15 +1246,7 @@
         </w:r>
       </w:hyperlink>
       <w:r>
-        <w:t xml:space="preserve"> . After opening, the following screen should look </w:t>
-      </w:r>
-      <w:proofErr w:type="gramStart"/>
-      <w:r>
-        <w:t>similar to</w:t>
-      </w:r>
-      <w:proofErr w:type="gramEnd"/>
-      <w:r>
-        <w:t xml:space="preserve"> this:</w:t>
+        <w:t xml:space="preserve"> . After opening, the following screen should look similar to this:</w:t>
       </w:r>
     </w:p>
     <w:p>
@@ -1461,15 +1453,15 @@
         </w:numPr>
       </w:pPr>
       <w:r>
-        <w:t xml:space="preserve">This information can be </w:t>
+        <w:t xml:space="preserve">This information </w:t>
       </w:r>
       <w:proofErr w:type="gramStart"/>
       <w:r>
-        <w:t>entered into</w:t>
+        <w:t>can be entered</w:t>
       </w:r>
       <w:proofErr w:type="gramEnd"/>
       <w:r>
-        <w:t xml:space="preserve"> the specified fields above, with the text under “web app” being the </w:t>
+        <w:t xml:space="preserve"> into the specified fields above, with the text under “web app” being the </w:t>
       </w:r>
       <w:proofErr w:type="spellStart"/>
       <w:r>
@@ -1493,10 +1485,16 @@
       </w:r>
       <w:proofErr w:type="spellEnd"/>
       <w:r>
-        <w:t xml:space="preserve"> to access reddit through a secured login system, using a reddit account to have read-only access to search result data!</w:t>
-      </w:r>
-      <w:bookmarkStart w:id="2" w:name="_GoBack"/>
-      <w:bookmarkEnd w:id="2"/>
+        <w:t xml:space="preserve"> to access </w:t>
+      </w:r>
+      <w:proofErr w:type="spellStart"/>
+      <w:r>
+        <w:t>reddit</w:t>
+      </w:r>
+      <w:proofErr w:type="spellEnd"/>
+      <w:r>
+        <w:t xml:space="preserve"> through a secured login system, using a reddit account to have read-only access to search result data!</w:t>
+      </w:r>
     </w:p>
     <w:p>
       <w:pPr>
@@ -1529,19 +1527,19 @@
       <w:pPr>
         <w:pStyle w:val="Heading1"/>
       </w:pPr>
-      <w:bookmarkStart w:id="3" w:name="_Updating_API_Key_1"/>
+      <w:bookmarkStart w:id="2" w:name="_Updating_API_Key_1"/>
+      <w:bookmarkEnd w:id="2"/>
+      <w:r>
+        <w:t>Updating API Key for Twitter</w:t>
+      </w:r>
+    </w:p>
+    <w:p/>
+    <w:p>
+      <w:pPr>
+        <w:pStyle w:val="Heading1"/>
+      </w:pPr>
+      <w:bookmarkStart w:id="3" w:name="_How_to_Access"/>
       <w:bookmarkEnd w:id="3"/>
-      <w:r>
-        <w:t>Updating API Key for Twitter</w:t>
-      </w:r>
-    </w:p>
-    <w:p/>
-    <w:p>
-      <w:pPr>
-        <w:pStyle w:val="Heading1"/>
-      </w:pPr>
-      <w:bookmarkStart w:id="4" w:name="_How_to_Access"/>
-      <w:bookmarkEnd w:id="4"/>
       <w:r>
         <w:lastRenderedPageBreak/>
         <w:t>How to Access the Django Admin Site</w:t>
@@ -1552,23 +1550,293 @@
       <w:pPr>
         <w:pStyle w:val="Heading1"/>
       </w:pPr>
-      <w:bookmarkStart w:id="5" w:name="_How_to_Access_1"/>
+      <w:bookmarkStart w:id="4" w:name="_How_to_Access_1"/>
+      <w:bookmarkEnd w:id="4"/>
+      <w:r>
+        <w:t>How to Access the Heroku Back-End Site</w:t>
+      </w:r>
+    </w:p>
+    <w:p/>
+    <w:p>
+      <w:pPr>
+        <w:pStyle w:val="Heading1"/>
+      </w:pPr>
+      <w:bookmarkStart w:id="5" w:name="_Instructions_for_Adding"/>
       <w:bookmarkEnd w:id="5"/>
       <w:r>
-        <w:t>How to Access the Heroku Back-End Site</w:t>
-      </w:r>
+        <w:t>Instructions for Adding Additional Social Media API to Social Monomania</w:t>
+      </w:r>
+    </w:p>
+    <w:p>
+      <w:r>
+        <w:t>Each API is a bit different in their implementation.  To work it into our project, essentially you will make a python file in the utilities folde</w:t>
+      </w:r>
+      <w:r>
+        <w:t>r, which houses the API code; t</w:t>
+      </w:r>
+      <w:r>
+        <w:t>his is the back-end version of the code.  The front-end version is in the HTML file and is what the user of the web app sees.  A handler will need to be implemented that ‘handles’ the trade between the front-end and the back-end.</w:t>
+      </w:r>
+      <w:r>
+        <w:t xml:space="preserve">  See our code for examples of each of these items.</w:t>
+      </w:r>
+    </w:p>
+    <w:p>
+      <w:r>
+        <w:t>The following are links to help point you in the right direction when</w:t>
+      </w:r>
+      <w:r>
+        <w:t xml:space="preserve"> looking to implement more APIs.  For the GitHub repositories, please note this these are the works of other individuals.  If you use their code, you </w:t>
+      </w:r>
+      <w:r>
+        <w:rPr>
+          <w:b/>
+        </w:rPr>
+        <w:t>must</w:t>
+      </w:r>
+      <w:r>
+        <w:t xml:space="preserve"> give them credit or it </w:t>
+      </w:r>
+      <w:proofErr w:type="gramStart"/>
+      <w:r>
+        <w:t>is considered</w:t>
+      </w:r>
+      <w:proofErr w:type="gramEnd"/>
+      <w:r>
+        <w:t xml:space="preserve"> plagiarism.  </w:t>
+      </w:r>
+    </w:p>
+    <w:p>
+      <w:r>
+        <w:t>YouTube</w:t>
+      </w:r>
+      <w:r>
+        <w:t>:</w:t>
+      </w:r>
+    </w:p>
+    <w:p>
+      <w:pPr>
+        <w:pStyle w:val="ListParagraph"/>
+        <w:numPr>
+          <w:ilvl w:val="0"/>
+          <w:numId w:val="3"/>
+        </w:numPr>
+      </w:pPr>
+      <w:hyperlink r:id="rId27" w:history="1">
+        <w:r>
+          <w:rPr>
+            <w:rStyle w:val="Hyperlink"/>
+          </w:rPr>
+          <w:t>https://developers.google.com/youtube/v3/quickstart/python</w:t>
+        </w:r>
+      </w:hyperlink>
+    </w:p>
+    <w:p>
+      <w:pPr>
+        <w:pStyle w:val="ListParagraph"/>
+        <w:numPr>
+          <w:ilvl w:val="0"/>
+          <w:numId w:val="3"/>
+        </w:numPr>
+      </w:pPr>
+      <w:r>
+        <w:t xml:space="preserve">A helpful GitHub repo: </w:t>
+      </w:r>
+      <w:hyperlink r:id="rId28" w:history="1">
+        <w:r>
+          <w:rPr>
+            <w:rStyle w:val="Hyperlink"/>
+          </w:rPr>
+          <w:t>https://github.com/srcecde/py</w:t>
+        </w:r>
+        <w:r>
+          <w:rPr>
+            <w:rStyle w:val="Hyperlink"/>
+          </w:rPr>
+          <w:t>t</w:t>
+        </w:r>
+        <w:r>
+          <w:rPr>
+            <w:rStyle w:val="Hyperlink"/>
+          </w:rPr>
+          <w:t>hon-youtube-api</w:t>
+        </w:r>
+      </w:hyperlink>
+    </w:p>
+    <w:p>
+      <w:r>
+        <w:t>LinkedIn:</w:t>
+      </w:r>
+    </w:p>
+    <w:p>
+      <w:pPr>
+        <w:pStyle w:val="ListParagraph"/>
+        <w:numPr>
+          <w:ilvl w:val="0"/>
+          <w:numId w:val="4"/>
+        </w:numPr>
+      </w:pPr>
+      <w:hyperlink r:id="rId29" w:history="1">
+        <w:r>
+          <w:rPr>
+            <w:rStyle w:val="Hyperlink"/>
+          </w:rPr>
+          <w:t>https://github.com/ozgur/python-linkedin</w:t>
+        </w:r>
+      </w:hyperlink>
+    </w:p>
+    <w:p>
+      <w:proofErr w:type="spellStart"/>
+      <w:r>
+        <w:t>MySpace</w:t>
+      </w:r>
+      <w:proofErr w:type="spellEnd"/>
+      <w:r>
+        <w:t>:</w:t>
+      </w:r>
+    </w:p>
+    <w:p>
+      <w:pPr>
+        <w:pStyle w:val="ListParagraph"/>
+        <w:numPr>
+          <w:ilvl w:val="0"/>
+          <w:numId w:val="5"/>
+        </w:numPr>
+      </w:pPr>
+      <w:hyperlink r:id="rId30" w:history="1">
+        <w:r>
+          <w:rPr>
+            <w:rStyle w:val="Hyperlink"/>
+          </w:rPr>
+          <w:t>https://www.programmableweb.com/api/myspace</w:t>
+        </w:r>
+      </w:hyperlink>
+    </w:p>
+    <w:p>
+      <w:r>
+        <w:t>Google+:</w:t>
+      </w:r>
+    </w:p>
+    <w:p>
+      <w:pPr>
+        <w:pStyle w:val="ListParagraph"/>
+        <w:numPr>
+          <w:ilvl w:val="0"/>
+          <w:numId w:val="6"/>
+        </w:numPr>
+      </w:pPr>
+      <w:hyperlink r:id="rId31" w:history="1">
+        <w:r>
+          <w:rPr>
+            <w:rStyle w:val="Hyperlink"/>
+          </w:rPr>
+          <w:t>https://developers.google.com/api-client-library/python/apis/plus/v1</w:t>
+        </w:r>
+      </w:hyperlink>
+    </w:p>
+    <w:p>
+      <w:pPr>
+        <w:pStyle w:val="ListParagraph"/>
+        <w:numPr>
+          <w:ilvl w:val="0"/>
+          <w:numId w:val="6"/>
+        </w:numPr>
+      </w:pPr>
+      <w:hyperlink r:id="rId32" w:history="1">
+        <w:r>
+          <w:rPr>
+            <w:rStyle w:val="Hyperlink"/>
+          </w:rPr>
+          <w:t>https://developers.google.com/+/domains/quickstart/python</w:t>
+        </w:r>
+      </w:hyperlink>
+    </w:p>
+    <w:p>
+      <w:r>
+        <w:t>Pinterest</w:t>
+      </w:r>
+    </w:p>
+    <w:p>
+      <w:pPr>
+        <w:pStyle w:val="ListParagraph"/>
+        <w:numPr>
+          <w:ilvl w:val="0"/>
+          <w:numId w:val="7"/>
+        </w:numPr>
+      </w:pPr>
+      <w:hyperlink r:id="rId33" w:history="1">
+        <w:r>
+          <w:rPr>
+            <w:rStyle w:val="Hyperlink"/>
+          </w:rPr>
+          <w:t>https://developers.pinterest.com/docs/api/overview</w:t>
+        </w:r>
+      </w:hyperlink>
+    </w:p>
+    <w:p>
+      <w:r>
+        <w:t>Snapchat</w:t>
+      </w:r>
+    </w:p>
+    <w:p>
+      <w:pPr>
+        <w:pStyle w:val="ListParagraph"/>
+        <w:numPr>
+          <w:ilvl w:val="0"/>
+          <w:numId w:val="8"/>
+        </w:numPr>
+      </w:pPr>
+      <w:hyperlink r:id="rId34" w:history="1">
+        <w:r>
+          <w:rPr>
+            <w:rStyle w:val="Hyperlink"/>
+          </w:rPr>
+          <w:t>https://github.com/rxw/snapy</w:t>
+        </w:r>
+      </w:hyperlink>
+    </w:p>
+    <w:p>
+      <w:r>
+        <w:t>Tumblr</w:t>
+      </w:r>
+    </w:p>
+    <w:p>
+      <w:pPr>
+        <w:pStyle w:val="ListParagraph"/>
+        <w:numPr>
+          <w:ilvl w:val="0"/>
+          <w:numId w:val="9"/>
+        </w:numPr>
+      </w:pPr>
+      <w:hyperlink r:id="rId35" w:history="1">
+        <w:r>
+          <w:rPr>
+            <w:rStyle w:val="Hyperlink"/>
+          </w:rPr>
+          <w:t>https://www.tumblr.com/docs/en/api/v2</w:t>
+        </w:r>
+      </w:hyperlink>
+    </w:p>
+    <w:p>
+      <w:pPr>
+        <w:pStyle w:val="ListParagraph"/>
+        <w:numPr>
+          <w:ilvl w:val="0"/>
+          <w:numId w:val="9"/>
+        </w:numPr>
+      </w:pPr>
+      <w:hyperlink r:id="rId36" w:history="1">
+        <w:r>
+          <w:rPr>
+            <w:rStyle w:val="Hyperlink"/>
+          </w:rPr>
+          <w:t>https://github.com/seikichi/pumblr</w:t>
+        </w:r>
+      </w:hyperlink>
+      <w:bookmarkStart w:id="6" w:name="_GoBack"/>
+      <w:bookmarkEnd w:id="6"/>
     </w:p>
     <w:p/>
-    <w:p>
-      <w:pPr>
-        <w:pStyle w:val="Heading1"/>
-      </w:pPr>
-      <w:bookmarkStart w:id="6" w:name="_Instructions_for_Adding"/>
-      <w:bookmarkEnd w:id="6"/>
-      <w:r>
-        <w:t>Instructions for Adding Additional Social Media API to Social Monomania</w:t>
-      </w:r>
-    </w:p>
     <w:p/>
     <w:p>
       <w:pPr>
@@ -1577,6 +1845,7 @@
       <w:bookmarkStart w:id="7" w:name="_Helpful_Links"/>
       <w:bookmarkEnd w:id="7"/>
       <w:r>
+        <w:lastRenderedPageBreak/>
         <w:t>Helpful Links</w:t>
       </w:r>
     </w:p>
@@ -1601,7 +1870,7 @@
         </w:rPr>
         <w:t>Django documentation </w:t>
       </w:r>
-      <w:hyperlink r:id="rId27" w:history="1">
+      <w:hyperlink r:id="rId37" w:history="1">
         <w:r>
           <w:rPr>
             <w:rStyle w:val="Hyperlink"/>
@@ -1635,7 +1904,7 @@
         </w:rPr>
         <w:t>Heroku support </w:t>
       </w:r>
-      <w:hyperlink r:id="rId28" w:history="1">
+      <w:hyperlink r:id="rId38" w:history="1">
         <w:r>
           <w:rPr>
             <w:rStyle w:val="Hyperlink"/>
@@ -1669,7 +1938,7 @@
         </w:rPr>
         <w:t>Heroku documentation </w:t>
       </w:r>
-      <w:hyperlink r:id="rId29" w:history="1">
+      <w:hyperlink r:id="rId39" w:history="1">
         <w:r>
           <w:rPr>
             <w:rStyle w:val="Hyperlink"/>
@@ -1694,11 +1963,11 @@
 </file>
 
 <file path=word/numbering.xml><?xml version="1.0" encoding="utf-8"?>
-<w:numbering xmlns:wpc="http://schemas.microsoft.com/office/word/2010/wordprocessingCanvas" xmlns:cx="http://schemas.microsoft.com/office/drawing/2014/chartex" xmlns:cx1="http://schemas.microsoft.com/office/drawing/2015/9/8/chartex" xmlns:cx2="http://schemas.microsoft.com/office/drawing/2015/10/21/chartex" xmlns:cx3="http://schemas.microsoft.com/office/drawing/2016/5/9/chartex" xmlns:cx4="http://schemas.microsoft.com/office/drawing/2016/5/10/chartex" xmlns:cx5="http://schemas.microsoft.com/office/drawing/2016/5/11/chartex" xmlns:cx6="http://schemas.microsoft.com/office/drawing/2016/5/12/chartex" xmlns:cx7="http://schemas.microsoft.com/office/drawing/2016/5/13/chartex" xmlns:cx8="http://schemas.microsoft.com/office/drawing/2016/5/14/chartex" xmlns:mc="http://schemas.openxmlformats.org/markup-compatibility/2006" xmlns:aink="http://schemas.microsoft.com/office/drawing/2016/ink" xmlns:am3d="http://schemas.microsoft.com/office/drawing/2017/model3d" xmlns:o="urn:schemas-microsoft-com:office:office" xmlns:r="http://schemas.openxmlformats.org/officeDocument/2006/relationships" xmlns:m="http://schemas.openxmlformats.org/officeDocument/2006/math" xmlns:v="urn:schemas-microsoft-com:vml" xmlns:wp14="http://schemas.microsoft.com/office/word/2010/wordprocessingDrawing" xmlns:wp="http://schemas.openxmlformats.org/drawingml/2006/wordprocessingDrawing" xmlns:w10="urn:schemas-microsoft-com:office:word" xmlns:w="http://schemas.openxmlformats.org/wordprocessingml/2006/main" xmlns:w14="http://schemas.microsoft.com/office/word/2010/wordml" xmlns:w15="http://schemas.microsoft.com/office/word/2012/wordml" xmlns:w16cid="http://schemas.microsoft.com/office/word/2016/wordml/cid" xmlns:w16se="http://schemas.microsoft.com/office/word/2015/wordml/symex" xmlns:wpg="http://schemas.microsoft.com/office/word/2010/wordprocessingGroup" xmlns:wpi="http://schemas.microsoft.com/office/word/2010/wordprocessingInk" xmlns:wne="http://schemas.microsoft.com/office/word/2006/wordml" xmlns:wps="http://schemas.microsoft.com/office/word/2010/wordprocessingShape" mc:Ignorable="w14 w15 w16se w16cid wp14">
+<w:numbering xmlns:wpc="http://schemas.microsoft.com/office/word/2010/wordprocessingCanvas" xmlns:mc="http://schemas.openxmlformats.org/markup-compatibility/2006" xmlns:o="urn:schemas-microsoft-com:office:office" xmlns:r="http://schemas.openxmlformats.org/officeDocument/2006/relationships" xmlns:m="http://schemas.openxmlformats.org/officeDocument/2006/math" xmlns:v="urn:schemas-microsoft-com:vml" xmlns:wp14="http://schemas.microsoft.com/office/word/2010/wordprocessingDrawing" xmlns:wp="http://schemas.openxmlformats.org/drawingml/2006/wordprocessingDrawing" xmlns:w10="urn:schemas-microsoft-com:office:word" xmlns:w="http://schemas.openxmlformats.org/wordprocessingml/2006/main" xmlns:w14="http://schemas.microsoft.com/office/word/2010/wordml" xmlns:w15="http://schemas.microsoft.com/office/word/2012/wordml" xmlns:wpg="http://schemas.microsoft.com/office/word/2010/wordprocessingGroup" xmlns:wpi="http://schemas.microsoft.com/office/word/2010/wordprocessingInk" xmlns:wne="http://schemas.microsoft.com/office/word/2006/wordml" xmlns:wps="http://schemas.microsoft.com/office/word/2010/wordprocessingShape" mc:Ignorable="w14 w15 wp14">
   <w:abstractNum w:abstractNumId="0" w15:restartNumberingAfterBreak="0">
     <w:nsid w:val="071563CE"/>
     <w:multiLevelType w:val="hybridMultilevel"/>
-    <w:tmpl w:val="F2D692F2"/>
+    <w:tmpl w:val="96D846C2"/>
     <w:lvl w:ilvl="0" w:tplc="0409000F">
       <w:start w:val="1"/>
       <w:numFmt w:val="decimal"/>
@@ -1785,6 +2054,629 @@
     </w:lvl>
   </w:abstractNum>
   <w:abstractNum w:abstractNumId="1" w15:restartNumberingAfterBreak="0">
+    <w:nsid w:val="09D156C7"/>
+    <w:multiLevelType w:val="hybridMultilevel"/>
+    <w:tmpl w:val="E6F29492"/>
+    <w:lvl w:ilvl="0" w:tplc="0409000F">
+      <w:start w:val="1"/>
+      <w:numFmt w:val="decimal"/>
+      <w:lvlText w:val="%1."/>
+      <w:lvlJc w:val="left"/>
+      <w:pPr>
+        <w:ind w:left="720" w:hanging="360"/>
+      </w:pPr>
+      <w:rPr>
+        <w:rFonts w:hint="default"/>
+      </w:rPr>
+    </w:lvl>
+    <w:lvl w:ilvl="1" w:tplc="04090019" w:tentative="1">
+      <w:start w:val="1"/>
+      <w:numFmt w:val="lowerLetter"/>
+      <w:lvlText w:val="%2."/>
+      <w:lvlJc w:val="left"/>
+      <w:pPr>
+        <w:ind w:left="1440" w:hanging="360"/>
+      </w:pPr>
+    </w:lvl>
+    <w:lvl w:ilvl="2" w:tplc="0409001B" w:tentative="1">
+      <w:start w:val="1"/>
+      <w:numFmt w:val="lowerRoman"/>
+      <w:lvlText w:val="%3."/>
+      <w:lvlJc w:val="right"/>
+      <w:pPr>
+        <w:ind w:left="2160" w:hanging="180"/>
+      </w:pPr>
+    </w:lvl>
+    <w:lvl w:ilvl="3" w:tplc="0409000F" w:tentative="1">
+      <w:start w:val="1"/>
+      <w:numFmt w:val="decimal"/>
+      <w:lvlText w:val="%4."/>
+      <w:lvlJc w:val="left"/>
+      <w:pPr>
+        <w:ind w:left="2880" w:hanging="360"/>
+      </w:pPr>
+    </w:lvl>
+    <w:lvl w:ilvl="4" w:tplc="04090019" w:tentative="1">
+      <w:start w:val="1"/>
+      <w:numFmt w:val="lowerLetter"/>
+      <w:lvlText w:val="%5."/>
+      <w:lvlJc w:val="left"/>
+      <w:pPr>
+        <w:ind w:left="3600" w:hanging="360"/>
+      </w:pPr>
+    </w:lvl>
+    <w:lvl w:ilvl="5" w:tplc="0409001B" w:tentative="1">
+      <w:start w:val="1"/>
+      <w:numFmt w:val="lowerRoman"/>
+      <w:lvlText w:val="%6."/>
+      <w:lvlJc w:val="right"/>
+      <w:pPr>
+        <w:ind w:left="4320" w:hanging="180"/>
+      </w:pPr>
+    </w:lvl>
+    <w:lvl w:ilvl="6" w:tplc="0409000F" w:tentative="1">
+      <w:start w:val="1"/>
+      <w:numFmt w:val="decimal"/>
+      <w:lvlText w:val="%7."/>
+      <w:lvlJc w:val="left"/>
+      <w:pPr>
+        <w:ind w:left="5040" w:hanging="360"/>
+      </w:pPr>
+    </w:lvl>
+    <w:lvl w:ilvl="7" w:tplc="04090019" w:tentative="1">
+      <w:start w:val="1"/>
+      <w:numFmt w:val="lowerLetter"/>
+      <w:lvlText w:val="%8."/>
+      <w:lvlJc w:val="left"/>
+      <w:pPr>
+        <w:ind w:left="5760" w:hanging="360"/>
+      </w:pPr>
+    </w:lvl>
+    <w:lvl w:ilvl="8" w:tplc="0409001B" w:tentative="1">
+      <w:start w:val="1"/>
+      <w:numFmt w:val="lowerRoman"/>
+      <w:lvlText w:val="%9."/>
+      <w:lvlJc w:val="right"/>
+      <w:pPr>
+        <w:ind w:left="6480" w:hanging="180"/>
+      </w:pPr>
+    </w:lvl>
+  </w:abstractNum>
+  <w:abstractNum w:abstractNumId="2" w15:restartNumberingAfterBreak="0">
+    <w:nsid w:val="37520BE0"/>
+    <w:multiLevelType w:val="hybridMultilevel"/>
+    <w:tmpl w:val="8A8A5568"/>
+    <w:lvl w:ilvl="0" w:tplc="0409000F">
+      <w:start w:val="1"/>
+      <w:numFmt w:val="decimal"/>
+      <w:lvlText w:val="%1."/>
+      <w:lvlJc w:val="left"/>
+      <w:pPr>
+        <w:ind w:left="720" w:hanging="360"/>
+      </w:pPr>
+      <w:rPr>
+        <w:rFonts w:hint="default"/>
+      </w:rPr>
+    </w:lvl>
+    <w:lvl w:ilvl="1" w:tplc="04090019" w:tentative="1">
+      <w:start w:val="1"/>
+      <w:numFmt w:val="lowerLetter"/>
+      <w:lvlText w:val="%2."/>
+      <w:lvlJc w:val="left"/>
+      <w:pPr>
+        <w:ind w:left="1440" w:hanging="360"/>
+      </w:pPr>
+    </w:lvl>
+    <w:lvl w:ilvl="2" w:tplc="0409001B" w:tentative="1">
+      <w:start w:val="1"/>
+      <w:numFmt w:val="lowerRoman"/>
+      <w:lvlText w:val="%3."/>
+      <w:lvlJc w:val="right"/>
+      <w:pPr>
+        <w:ind w:left="2160" w:hanging="180"/>
+      </w:pPr>
+    </w:lvl>
+    <w:lvl w:ilvl="3" w:tplc="0409000F" w:tentative="1">
+      <w:start w:val="1"/>
+      <w:numFmt w:val="decimal"/>
+      <w:lvlText w:val="%4."/>
+      <w:lvlJc w:val="left"/>
+      <w:pPr>
+        <w:ind w:left="2880" w:hanging="360"/>
+      </w:pPr>
+    </w:lvl>
+    <w:lvl w:ilvl="4" w:tplc="04090019" w:tentative="1">
+      <w:start w:val="1"/>
+      <w:numFmt w:val="lowerLetter"/>
+      <w:lvlText w:val="%5."/>
+      <w:lvlJc w:val="left"/>
+      <w:pPr>
+        <w:ind w:left="3600" w:hanging="360"/>
+      </w:pPr>
+    </w:lvl>
+    <w:lvl w:ilvl="5" w:tplc="0409001B" w:tentative="1">
+      <w:start w:val="1"/>
+      <w:numFmt w:val="lowerRoman"/>
+      <w:lvlText w:val="%6."/>
+      <w:lvlJc w:val="right"/>
+      <w:pPr>
+        <w:ind w:left="4320" w:hanging="180"/>
+      </w:pPr>
+    </w:lvl>
+    <w:lvl w:ilvl="6" w:tplc="0409000F" w:tentative="1">
+      <w:start w:val="1"/>
+      <w:numFmt w:val="decimal"/>
+      <w:lvlText w:val="%7."/>
+      <w:lvlJc w:val="left"/>
+      <w:pPr>
+        <w:ind w:left="5040" w:hanging="360"/>
+      </w:pPr>
+    </w:lvl>
+    <w:lvl w:ilvl="7" w:tplc="04090019" w:tentative="1">
+      <w:start w:val="1"/>
+      <w:numFmt w:val="lowerLetter"/>
+      <w:lvlText w:val="%8."/>
+      <w:lvlJc w:val="left"/>
+      <w:pPr>
+        <w:ind w:left="5760" w:hanging="360"/>
+      </w:pPr>
+    </w:lvl>
+    <w:lvl w:ilvl="8" w:tplc="0409001B" w:tentative="1">
+      <w:start w:val="1"/>
+      <w:numFmt w:val="lowerRoman"/>
+      <w:lvlText w:val="%9."/>
+      <w:lvlJc w:val="right"/>
+      <w:pPr>
+        <w:ind w:left="6480" w:hanging="180"/>
+      </w:pPr>
+    </w:lvl>
+  </w:abstractNum>
+  <w:abstractNum w:abstractNumId="3" w15:restartNumberingAfterBreak="0">
+    <w:nsid w:val="40D561FC"/>
+    <w:multiLevelType w:val="hybridMultilevel"/>
+    <w:tmpl w:val="B276E934"/>
+    <w:lvl w:ilvl="0" w:tplc="0409000F">
+      <w:start w:val="1"/>
+      <w:numFmt w:val="decimal"/>
+      <w:lvlText w:val="%1."/>
+      <w:lvlJc w:val="left"/>
+      <w:pPr>
+        <w:ind w:left="720" w:hanging="360"/>
+      </w:pPr>
+      <w:rPr>
+        <w:rFonts w:hint="default"/>
+      </w:rPr>
+    </w:lvl>
+    <w:lvl w:ilvl="1" w:tplc="04090019" w:tentative="1">
+      <w:start w:val="1"/>
+      <w:numFmt w:val="lowerLetter"/>
+      <w:lvlText w:val="%2."/>
+      <w:lvlJc w:val="left"/>
+      <w:pPr>
+        <w:ind w:left="1440" w:hanging="360"/>
+      </w:pPr>
+    </w:lvl>
+    <w:lvl w:ilvl="2" w:tplc="0409001B" w:tentative="1">
+      <w:start w:val="1"/>
+      <w:numFmt w:val="lowerRoman"/>
+      <w:lvlText w:val="%3."/>
+      <w:lvlJc w:val="right"/>
+      <w:pPr>
+        <w:ind w:left="2160" w:hanging="180"/>
+      </w:pPr>
+    </w:lvl>
+    <w:lvl w:ilvl="3" w:tplc="0409000F" w:tentative="1">
+      <w:start w:val="1"/>
+      <w:numFmt w:val="decimal"/>
+      <w:lvlText w:val="%4."/>
+      <w:lvlJc w:val="left"/>
+      <w:pPr>
+        <w:ind w:left="2880" w:hanging="360"/>
+      </w:pPr>
+    </w:lvl>
+    <w:lvl w:ilvl="4" w:tplc="04090019" w:tentative="1">
+      <w:start w:val="1"/>
+      <w:numFmt w:val="lowerLetter"/>
+      <w:lvlText w:val="%5."/>
+      <w:lvlJc w:val="left"/>
+      <w:pPr>
+        <w:ind w:left="3600" w:hanging="360"/>
+      </w:pPr>
+    </w:lvl>
+    <w:lvl w:ilvl="5" w:tplc="0409001B" w:tentative="1">
+      <w:start w:val="1"/>
+      <w:numFmt w:val="lowerRoman"/>
+      <w:lvlText w:val="%6."/>
+      <w:lvlJc w:val="right"/>
+      <w:pPr>
+        <w:ind w:left="4320" w:hanging="180"/>
+      </w:pPr>
+    </w:lvl>
+    <w:lvl w:ilvl="6" w:tplc="0409000F" w:tentative="1">
+      <w:start w:val="1"/>
+      <w:numFmt w:val="decimal"/>
+      <w:lvlText w:val="%7."/>
+      <w:lvlJc w:val="left"/>
+      <w:pPr>
+        <w:ind w:left="5040" w:hanging="360"/>
+      </w:pPr>
+    </w:lvl>
+    <w:lvl w:ilvl="7" w:tplc="04090019" w:tentative="1">
+      <w:start w:val="1"/>
+      <w:numFmt w:val="lowerLetter"/>
+      <w:lvlText w:val="%8."/>
+      <w:lvlJc w:val="left"/>
+      <w:pPr>
+        <w:ind w:left="5760" w:hanging="360"/>
+      </w:pPr>
+    </w:lvl>
+    <w:lvl w:ilvl="8" w:tplc="0409001B" w:tentative="1">
+      <w:start w:val="1"/>
+      <w:numFmt w:val="lowerRoman"/>
+      <w:lvlText w:val="%9."/>
+      <w:lvlJc w:val="right"/>
+      <w:pPr>
+        <w:ind w:left="6480" w:hanging="180"/>
+      </w:pPr>
+    </w:lvl>
+  </w:abstractNum>
+  <w:abstractNum w:abstractNumId="4" w15:restartNumberingAfterBreak="0">
+    <w:nsid w:val="4D3E0B36"/>
+    <w:multiLevelType w:val="hybridMultilevel"/>
+    <w:tmpl w:val="582E3D9A"/>
+    <w:lvl w:ilvl="0" w:tplc="0409000F">
+      <w:start w:val="1"/>
+      <w:numFmt w:val="decimal"/>
+      <w:lvlText w:val="%1."/>
+      <w:lvlJc w:val="left"/>
+      <w:pPr>
+        <w:ind w:left="720" w:hanging="360"/>
+      </w:pPr>
+      <w:rPr>
+        <w:rFonts w:hint="default"/>
+      </w:rPr>
+    </w:lvl>
+    <w:lvl w:ilvl="1" w:tplc="04090019" w:tentative="1">
+      <w:start w:val="1"/>
+      <w:numFmt w:val="lowerLetter"/>
+      <w:lvlText w:val="%2."/>
+      <w:lvlJc w:val="left"/>
+      <w:pPr>
+        <w:ind w:left="1440" w:hanging="360"/>
+      </w:pPr>
+    </w:lvl>
+    <w:lvl w:ilvl="2" w:tplc="0409001B" w:tentative="1">
+      <w:start w:val="1"/>
+      <w:numFmt w:val="lowerRoman"/>
+      <w:lvlText w:val="%3."/>
+      <w:lvlJc w:val="right"/>
+      <w:pPr>
+        <w:ind w:left="2160" w:hanging="180"/>
+      </w:pPr>
+    </w:lvl>
+    <w:lvl w:ilvl="3" w:tplc="0409000F" w:tentative="1">
+      <w:start w:val="1"/>
+      <w:numFmt w:val="decimal"/>
+      <w:lvlText w:val="%4."/>
+      <w:lvlJc w:val="left"/>
+      <w:pPr>
+        <w:ind w:left="2880" w:hanging="360"/>
+      </w:pPr>
+    </w:lvl>
+    <w:lvl w:ilvl="4" w:tplc="04090019" w:tentative="1">
+      <w:start w:val="1"/>
+      <w:numFmt w:val="lowerLetter"/>
+      <w:lvlText w:val="%5."/>
+      <w:lvlJc w:val="left"/>
+      <w:pPr>
+        <w:ind w:left="3600" w:hanging="360"/>
+      </w:pPr>
+    </w:lvl>
+    <w:lvl w:ilvl="5" w:tplc="0409001B" w:tentative="1">
+      <w:start w:val="1"/>
+      <w:numFmt w:val="lowerRoman"/>
+      <w:lvlText w:val="%6."/>
+      <w:lvlJc w:val="right"/>
+      <w:pPr>
+        <w:ind w:left="4320" w:hanging="180"/>
+      </w:pPr>
+    </w:lvl>
+    <w:lvl w:ilvl="6" w:tplc="0409000F" w:tentative="1">
+      <w:start w:val="1"/>
+      <w:numFmt w:val="decimal"/>
+      <w:lvlText w:val="%7."/>
+      <w:lvlJc w:val="left"/>
+      <w:pPr>
+        <w:ind w:left="5040" w:hanging="360"/>
+      </w:pPr>
+    </w:lvl>
+    <w:lvl w:ilvl="7" w:tplc="04090019" w:tentative="1">
+      <w:start w:val="1"/>
+      <w:numFmt w:val="lowerLetter"/>
+      <w:lvlText w:val="%8."/>
+      <w:lvlJc w:val="left"/>
+      <w:pPr>
+        <w:ind w:left="5760" w:hanging="360"/>
+      </w:pPr>
+    </w:lvl>
+    <w:lvl w:ilvl="8" w:tplc="0409001B" w:tentative="1">
+      <w:start w:val="1"/>
+      <w:numFmt w:val="lowerRoman"/>
+      <w:lvlText w:val="%9."/>
+      <w:lvlJc w:val="right"/>
+      <w:pPr>
+        <w:ind w:left="6480" w:hanging="180"/>
+      </w:pPr>
+    </w:lvl>
+  </w:abstractNum>
+  <w:abstractNum w:abstractNumId="5" w15:restartNumberingAfterBreak="0">
+    <w:nsid w:val="4F23268D"/>
+    <w:multiLevelType w:val="hybridMultilevel"/>
+    <w:tmpl w:val="38B62AD8"/>
+    <w:lvl w:ilvl="0" w:tplc="0409000F">
+      <w:start w:val="1"/>
+      <w:numFmt w:val="decimal"/>
+      <w:lvlText w:val="%1."/>
+      <w:lvlJc w:val="left"/>
+      <w:pPr>
+        <w:ind w:left="720" w:hanging="360"/>
+      </w:pPr>
+      <w:rPr>
+        <w:rFonts w:hint="default"/>
+      </w:rPr>
+    </w:lvl>
+    <w:lvl w:ilvl="1" w:tplc="04090019" w:tentative="1">
+      <w:start w:val="1"/>
+      <w:numFmt w:val="lowerLetter"/>
+      <w:lvlText w:val="%2."/>
+      <w:lvlJc w:val="left"/>
+      <w:pPr>
+        <w:ind w:left="1440" w:hanging="360"/>
+      </w:pPr>
+    </w:lvl>
+    <w:lvl w:ilvl="2" w:tplc="0409001B" w:tentative="1">
+      <w:start w:val="1"/>
+      <w:numFmt w:val="lowerRoman"/>
+      <w:lvlText w:val="%3."/>
+      <w:lvlJc w:val="right"/>
+      <w:pPr>
+        <w:ind w:left="2160" w:hanging="180"/>
+      </w:pPr>
+    </w:lvl>
+    <w:lvl w:ilvl="3" w:tplc="0409000F" w:tentative="1">
+      <w:start w:val="1"/>
+      <w:numFmt w:val="decimal"/>
+      <w:lvlText w:val="%4."/>
+      <w:lvlJc w:val="left"/>
+      <w:pPr>
+        <w:ind w:left="2880" w:hanging="360"/>
+      </w:pPr>
+    </w:lvl>
+    <w:lvl w:ilvl="4" w:tplc="04090019" w:tentative="1">
+      <w:start w:val="1"/>
+      <w:numFmt w:val="lowerLetter"/>
+      <w:lvlText w:val="%5."/>
+      <w:lvlJc w:val="left"/>
+      <w:pPr>
+        <w:ind w:left="3600" w:hanging="360"/>
+      </w:pPr>
+    </w:lvl>
+    <w:lvl w:ilvl="5" w:tplc="0409001B" w:tentative="1">
+      <w:start w:val="1"/>
+      <w:numFmt w:val="lowerRoman"/>
+      <w:lvlText w:val="%6."/>
+      <w:lvlJc w:val="right"/>
+      <w:pPr>
+        <w:ind w:left="4320" w:hanging="180"/>
+      </w:pPr>
+    </w:lvl>
+    <w:lvl w:ilvl="6" w:tplc="0409000F" w:tentative="1">
+      <w:start w:val="1"/>
+      <w:numFmt w:val="decimal"/>
+      <w:lvlText w:val="%7."/>
+      <w:lvlJc w:val="left"/>
+      <w:pPr>
+        <w:ind w:left="5040" w:hanging="360"/>
+      </w:pPr>
+    </w:lvl>
+    <w:lvl w:ilvl="7" w:tplc="04090019" w:tentative="1">
+      <w:start w:val="1"/>
+      <w:numFmt w:val="lowerLetter"/>
+      <w:lvlText w:val="%8."/>
+      <w:lvlJc w:val="left"/>
+      <w:pPr>
+        <w:ind w:left="5760" w:hanging="360"/>
+      </w:pPr>
+    </w:lvl>
+    <w:lvl w:ilvl="8" w:tplc="0409001B" w:tentative="1">
+      <w:start w:val="1"/>
+      <w:numFmt w:val="lowerRoman"/>
+      <w:lvlText w:val="%9."/>
+      <w:lvlJc w:val="right"/>
+      <w:pPr>
+        <w:ind w:left="6480" w:hanging="180"/>
+      </w:pPr>
+    </w:lvl>
+  </w:abstractNum>
+  <w:abstractNum w:abstractNumId="6" w15:restartNumberingAfterBreak="0">
+    <w:nsid w:val="68FC695D"/>
+    <w:multiLevelType w:val="hybridMultilevel"/>
+    <w:tmpl w:val="8DDA5502"/>
+    <w:lvl w:ilvl="0" w:tplc="0409000F">
+      <w:start w:val="1"/>
+      <w:numFmt w:val="decimal"/>
+      <w:lvlText w:val="%1."/>
+      <w:lvlJc w:val="left"/>
+      <w:pPr>
+        <w:ind w:left="720" w:hanging="360"/>
+      </w:pPr>
+      <w:rPr>
+        <w:rFonts w:hint="default"/>
+      </w:rPr>
+    </w:lvl>
+    <w:lvl w:ilvl="1" w:tplc="04090019" w:tentative="1">
+      <w:start w:val="1"/>
+      <w:numFmt w:val="lowerLetter"/>
+      <w:lvlText w:val="%2."/>
+      <w:lvlJc w:val="left"/>
+      <w:pPr>
+        <w:ind w:left="1440" w:hanging="360"/>
+      </w:pPr>
+    </w:lvl>
+    <w:lvl w:ilvl="2" w:tplc="0409001B" w:tentative="1">
+      <w:start w:val="1"/>
+      <w:numFmt w:val="lowerRoman"/>
+      <w:lvlText w:val="%3."/>
+      <w:lvlJc w:val="right"/>
+      <w:pPr>
+        <w:ind w:left="2160" w:hanging="180"/>
+      </w:pPr>
+    </w:lvl>
+    <w:lvl w:ilvl="3" w:tplc="0409000F" w:tentative="1">
+      <w:start w:val="1"/>
+      <w:numFmt w:val="decimal"/>
+      <w:lvlText w:val="%4."/>
+      <w:lvlJc w:val="left"/>
+      <w:pPr>
+        <w:ind w:left="2880" w:hanging="360"/>
+      </w:pPr>
+    </w:lvl>
+    <w:lvl w:ilvl="4" w:tplc="04090019" w:tentative="1">
+      <w:start w:val="1"/>
+      <w:numFmt w:val="lowerLetter"/>
+      <w:lvlText w:val="%5."/>
+      <w:lvlJc w:val="left"/>
+      <w:pPr>
+        <w:ind w:left="3600" w:hanging="360"/>
+      </w:pPr>
+    </w:lvl>
+    <w:lvl w:ilvl="5" w:tplc="0409001B" w:tentative="1">
+      <w:start w:val="1"/>
+      <w:numFmt w:val="lowerRoman"/>
+      <w:lvlText w:val="%6."/>
+      <w:lvlJc w:val="right"/>
+      <w:pPr>
+        <w:ind w:left="4320" w:hanging="180"/>
+      </w:pPr>
+    </w:lvl>
+    <w:lvl w:ilvl="6" w:tplc="0409000F" w:tentative="1">
+      <w:start w:val="1"/>
+      <w:numFmt w:val="decimal"/>
+      <w:lvlText w:val="%7."/>
+      <w:lvlJc w:val="left"/>
+      <w:pPr>
+        <w:ind w:left="5040" w:hanging="360"/>
+      </w:pPr>
+    </w:lvl>
+    <w:lvl w:ilvl="7" w:tplc="04090019" w:tentative="1">
+      <w:start w:val="1"/>
+      <w:numFmt w:val="lowerLetter"/>
+      <w:lvlText w:val="%8."/>
+      <w:lvlJc w:val="left"/>
+      <w:pPr>
+        <w:ind w:left="5760" w:hanging="360"/>
+      </w:pPr>
+    </w:lvl>
+    <w:lvl w:ilvl="8" w:tplc="0409001B" w:tentative="1">
+      <w:start w:val="1"/>
+      <w:numFmt w:val="lowerRoman"/>
+      <w:lvlText w:val="%9."/>
+      <w:lvlJc w:val="right"/>
+      <w:pPr>
+        <w:ind w:left="6480" w:hanging="180"/>
+      </w:pPr>
+    </w:lvl>
+  </w:abstractNum>
+  <w:abstractNum w:abstractNumId="7" w15:restartNumberingAfterBreak="0">
+    <w:nsid w:val="6AB02EBA"/>
+    <w:multiLevelType w:val="hybridMultilevel"/>
+    <w:tmpl w:val="B89CC500"/>
+    <w:lvl w:ilvl="0" w:tplc="0409000F">
+      <w:start w:val="1"/>
+      <w:numFmt w:val="decimal"/>
+      <w:lvlText w:val="%1."/>
+      <w:lvlJc w:val="left"/>
+      <w:pPr>
+        <w:ind w:left="720" w:hanging="360"/>
+      </w:pPr>
+      <w:rPr>
+        <w:rFonts w:hint="default"/>
+      </w:rPr>
+    </w:lvl>
+    <w:lvl w:ilvl="1" w:tplc="04090019" w:tentative="1">
+      <w:start w:val="1"/>
+      <w:numFmt w:val="lowerLetter"/>
+      <w:lvlText w:val="%2."/>
+      <w:lvlJc w:val="left"/>
+      <w:pPr>
+        <w:ind w:left="1440" w:hanging="360"/>
+      </w:pPr>
+    </w:lvl>
+    <w:lvl w:ilvl="2" w:tplc="0409001B" w:tentative="1">
+      <w:start w:val="1"/>
+      <w:numFmt w:val="lowerRoman"/>
+      <w:lvlText w:val="%3."/>
+      <w:lvlJc w:val="right"/>
+      <w:pPr>
+        <w:ind w:left="2160" w:hanging="180"/>
+      </w:pPr>
+    </w:lvl>
+    <w:lvl w:ilvl="3" w:tplc="0409000F" w:tentative="1">
+      <w:start w:val="1"/>
+      <w:numFmt w:val="decimal"/>
+      <w:lvlText w:val="%4."/>
+      <w:lvlJc w:val="left"/>
+      <w:pPr>
+        <w:ind w:left="2880" w:hanging="360"/>
+      </w:pPr>
+    </w:lvl>
+    <w:lvl w:ilvl="4" w:tplc="04090019" w:tentative="1">
+      <w:start w:val="1"/>
+      <w:numFmt w:val="lowerLetter"/>
+      <w:lvlText w:val="%5."/>
+      <w:lvlJc w:val="left"/>
+      <w:pPr>
+        <w:ind w:left="3600" w:hanging="360"/>
+      </w:pPr>
+    </w:lvl>
+    <w:lvl w:ilvl="5" w:tplc="0409001B" w:tentative="1">
+      <w:start w:val="1"/>
+      <w:numFmt w:val="lowerRoman"/>
+      <w:lvlText w:val="%6."/>
+      <w:lvlJc w:val="right"/>
+      <w:pPr>
+        <w:ind w:left="4320" w:hanging="180"/>
+      </w:pPr>
+    </w:lvl>
+    <w:lvl w:ilvl="6" w:tplc="0409000F" w:tentative="1">
+      <w:start w:val="1"/>
+      <w:numFmt w:val="decimal"/>
+      <w:lvlText w:val="%7."/>
+      <w:lvlJc w:val="left"/>
+      <w:pPr>
+        <w:ind w:left="5040" w:hanging="360"/>
+      </w:pPr>
+    </w:lvl>
+    <w:lvl w:ilvl="7" w:tplc="04090019" w:tentative="1">
+      <w:start w:val="1"/>
+      <w:numFmt w:val="lowerLetter"/>
+      <w:lvlText w:val="%8."/>
+      <w:lvlJc w:val="left"/>
+      <w:pPr>
+        <w:ind w:left="5760" w:hanging="360"/>
+      </w:pPr>
+    </w:lvl>
+    <w:lvl w:ilvl="8" w:tplc="0409001B" w:tentative="1">
+      <w:start w:val="1"/>
+      <w:numFmt w:val="lowerRoman"/>
+      <w:lvlText w:val="%9."/>
+      <w:lvlJc w:val="right"/>
+      <w:pPr>
+        <w:ind w:left="6480" w:hanging="180"/>
+      </w:pPr>
+    </w:lvl>
+  </w:abstractNum>
+  <w:abstractNum w:abstractNumId="8" w15:restartNumberingAfterBreak="0">
     <w:nsid w:val="772F10CA"/>
     <w:multiLevelType w:val="hybridMultilevel"/>
     <w:tmpl w:val="A6E2C74E"/>
@@ -1871,16 +2763,37 @@
     </w:lvl>
   </w:abstractNum>
   <w:num w:numId="1">
-    <w:abstractNumId w:val="1"/>
+    <w:abstractNumId w:val="8"/>
   </w:num>
   <w:num w:numId="2">
     <w:abstractNumId w:val="0"/>
+  </w:num>
+  <w:num w:numId="3">
+    <w:abstractNumId w:val="5"/>
+  </w:num>
+  <w:num w:numId="4">
+    <w:abstractNumId w:val="2"/>
+  </w:num>
+  <w:num w:numId="5">
+    <w:abstractNumId w:val="7"/>
+  </w:num>
+  <w:num w:numId="6">
+    <w:abstractNumId w:val="6"/>
+  </w:num>
+  <w:num w:numId="7">
+    <w:abstractNumId w:val="4"/>
+  </w:num>
+  <w:num w:numId="8">
+    <w:abstractNumId w:val="1"/>
+  </w:num>
+  <w:num w:numId="9">
+    <w:abstractNumId w:val="3"/>
   </w:num>
 </w:numbering>
 </file>
 
 <file path=word/styles.xml><?xml version="1.0" encoding="utf-8"?>
-<w:styles xmlns:mc="http://schemas.openxmlformats.org/markup-compatibility/2006" xmlns:r="http://schemas.openxmlformats.org/officeDocument/2006/relationships" xmlns:w="http://schemas.openxmlformats.org/wordprocessingml/2006/main" xmlns:w14="http://schemas.microsoft.com/office/word/2010/wordml" xmlns:w15="http://schemas.microsoft.com/office/word/2012/wordml" xmlns:w16cid="http://schemas.microsoft.com/office/word/2016/wordml/cid" xmlns:w16se="http://schemas.microsoft.com/office/word/2015/wordml/symex" mc:Ignorable="w14 w15 w16se w16cid">
+<w:styles xmlns:mc="http://schemas.openxmlformats.org/markup-compatibility/2006" xmlns:r="http://schemas.openxmlformats.org/officeDocument/2006/relationships" xmlns:w="http://schemas.openxmlformats.org/wordprocessingml/2006/main" xmlns:w14="http://schemas.microsoft.com/office/word/2010/wordml" xmlns:w15="http://schemas.microsoft.com/office/word/2012/wordml" mc:Ignorable="w14 w15">
   <w:docDefaults>
     <w:rPrDefault>
       <w:rPr>
@@ -1896,7 +2809,7 @@
       </w:pPr>
     </w:pPrDefault>
   </w:docDefaults>
-  <w:latentStyles w:defLockedState="0" w:defUIPriority="99" w:defSemiHidden="0" w:defUnhideWhenUsed="0" w:defQFormat="0" w:count="375">
+  <w:latentStyles w:defLockedState="0" w:defUIPriority="99" w:defSemiHidden="0" w:defUnhideWhenUsed="0" w:defQFormat="0" w:count="371">
     <w:lsdException w:name="Normal" w:uiPriority="0" w:qFormat="1"/>
     <w:lsdException w:name="heading 1" w:uiPriority="9" w:qFormat="1"/>
     <w:lsdException w:name="heading 2" w:semiHidden="1" w:uiPriority="9" w:unhideWhenUsed="1" w:qFormat="1"/>
@@ -2002,6 +2915,7 @@
     <w:lsdException w:name="HTML Sample" w:semiHidden="1" w:unhideWhenUsed="1"/>
     <w:lsdException w:name="HTML Typewriter" w:semiHidden="1" w:unhideWhenUsed="1"/>
     <w:lsdException w:name="HTML Variable" w:semiHidden="1" w:unhideWhenUsed="1"/>
+    <w:lsdException w:name="Normal Table" w:semiHidden="1" w:unhideWhenUsed="1"/>
     <w:lsdException w:name="annotation subject" w:semiHidden="1" w:unhideWhenUsed="1"/>
     <w:lsdException w:name="No List" w:semiHidden="1" w:unhideWhenUsed="1"/>
     <w:lsdException w:name="Outline List 1" w:semiHidden="1" w:unhideWhenUsed="1"/>
@@ -2045,8 +2959,10 @@
     <w:lsdException w:name="Table Elegant" w:semiHidden="1" w:unhideWhenUsed="1"/>
     <w:lsdException w:name="Table Professional" w:semiHidden="1" w:unhideWhenUsed="1"/>
     <w:lsdException w:name="Table Subtle 1" w:semiHidden="1" w:unhideWhenUsed="1"/>
+    <w:lsdException w:name="Table Subtle 2" w:semiHidden="1" w:unhideWhenUsed="1"/>
     <w:lsdException w:name="Table Web 1" w:semiHidden="1" w:unhideWhenUsed="1"/>
     <w:lsdException w:name="Table Web 2" w:semiHidden="1" w:unhideWhenUsed="1"/>
+    <w:lsdException w:name="Table Web 3" w:semiHidden="1" w:unhideWhenUsed="1"/>
     <w:lsdException w:name="Balloon Text" w:semiHidden="1" w:unhideWhenUsed="1"/>
     <w:lsdException w:name="Table Grid" w:uiPriority="39"/>
     <w:lsdException w:name="Table Theme" w:semiHidden="1" w:unhideWhenUsed="1"/>
@@ -2265,10 +3181,6 @@
     <w:lsdException w:name="List Table 5 Dark Accent 6" w:uiPriority="50"/>
     <w:lsdException w:name="List Table 6 Colorful Accent 6" w:uiPriority="51"/>
     <w:lsdException w:name="List Table 7 Colorful Accent 6" w:uiPriority="52"/>
-    <w:lsdException w:name="Mention" w:semiHidden="1" w:unhideWhenUsed="1"/>
-    <w:lsdException w:name="Smart Hyperlink" w:semiHidden="1" w:unhideWhenUsed="1"/>
-    <w:lsdException w:name="Hashtag" w:semiHidden="1" w:unhideWhenUsed="1"/>
-    <w:lsdException w:name="Unresolved Mention" w:semiHidden="1" w:unhideWhenUsed="1"/>
   </w:latentStyles>
   <w:style w:type="paragraph" w:default="1" w:styleId="Normal">
     <w:name w:val="Normal"/>
@@ -2503,7 +3415,7 @@
       <w:u w:val="single"/>
     </w:rPr>
   </w:style>
-  <w:style w:type="character" w:styleId="UnresolvedMention">
+  <w:style w:type="character" w:customStyle="1" w:styleId="UnresolvedMention">
     <w:name w:val="Unresolved Mention"/>
     <w:basedOn w:val="DefaultParagraphFont"/>
     <w:uiPriority w:val="99"/>

</xml_diff>